<commit_message>
all files to git
</commit_message>
<xml_diff>
--- a/SQL/Selecting a database form the databases.docx
+++ b/SQL/Selecting a database form the databases.docx
@@ -564,6 +564,30 @@
         <w:t>LIMIT 6,3 (skip 6 record and show 3)</w:t>
       </w:r>
     </w:p>
+    <w:p/>
+    <w:p>
+      <w:pPr>
+        <w:pBdr>
+          <w:top w:val="single" w:sz="6" w:space="1" w:color="auto"/>
+          <w:bottom w:val="single" w:sz="6" w:space="1" w:color="auto"/>
+        </w:pBdr>
+      </w:pPr>
+      <w:r>
+        <w:t>SELECT TOP num * from table_name</w:t>
+      </w:r>
+    </w:p>
+    <w:p>
+      <w:pPr>
+        <w:pBdr>
+          <w:bottom w:val="single" w:sz="6" w:space="1" w:color="auto"/>
+          <w:between w:val="single" w:sz="6" w:space="1" w:color="auto"/>
+        </w:pBdr>
+      </w:pPr>
+      <w:r>
+        <w:t>Select top percent 40% * from table_name</w:t>
+      </w:r>
+    </w:p>
+    <w:p/>
     <w:p>
       <w:pPr>
         <w:rPr>
@@ -643,6 +667,7 @@
           <w:b/>
           <w:bCs/>
         </w:rPr>
+        <w:lastRenderedPageBreak/>
         <w:t>// joining across database</w:t>
       </w:r>
     </w:p>
@@ -956,6 +981,7 @@
           <w:b/>
           <w:bCs/>
         </w:rPr>
+        <w:lastRenderedPageBreak/>
         <w:t>where</w:t>
       </w:r>
       <w:r>
@@ -1265,6 +1291,7 @@
     </w:p>
     <w:p>
       <w:r>
+        <w:lastRenderedPageBreak/>
         <w:t>Doing the work easier</w:t>
       </w:r>
     </w:p>
@@ -1296,7 +1323,6 @@
           <w:b/>
           <w:bCs/>
         </w:rPr>
-        <w:lastRenderedPageBreak/>
         <w:t>//Natural join</w:t>
       </w:r>
     </w:p>
@@ -1433,136 +1459,70 @@
         <w:rPr>
           <w:noProof/>
         </w:rPr>
-        <mc:AlternateContent>
-          <mc:Choice Requires="wps">
-            <w:drawing>
-              <wp:anchor distT="0" distB="0" distL="114300" distR="114300" simplePos="0" relativeHeight="251660288" behindDoc="0" locked="0" layoutInCell="1" allowOverlap="1" wp14:anchorId="4ECEF361" wp14:editId="23568FFB">
-                <wp:simplePos x="0" y="0"/>
-                <wp:positionH relativeFrom="column">
-                  <wp:posOffset>994394</wp:posOffset>
-                </wp:positionH>
-                <wp:positionV relativeFrom="paragraph">
-                  <wp:posOffset>259762</wp:posOffset>
-                </wp:positionV>
-                <wp:extent cx="1343550" cy="502285"/>
-                <wp:effectExtent l="0" t="133350" r="47625" b="259715"/>
-                <wp:wrapNone/>
-                <wp:docPr id="3" name="Arrow: Curved Down 3"/>
-                <wp:cNvGraphicFramePr/>
-                <a:graphic xmlns:a="http://schemas.openxmlformats.org/drawingml/2006/main">
-                  <a:graphicData uri="http://schemas.microsoft.com/office/word/2010/wordprocessingShape">
-                    <wps:wsp>
-                      <wps:cNvSpPr/>
-                      <wps:spPr>
-                        <a:xfrm rot="19718005" flipH="1">
-                          <a:off x="0" y="0"/>
-                          <a:ext cx="1343550" cy="502285"/>
-                        </a:xfrm>
-                        <a:prstGeom prst="curvedDownArrow">
-                          <a:avLst/>
-                        </a:prstGeom>
-                      </wps:spPr>
-                      <wps:style>
-                        <a:lnRef idx="2">
-                          <a:schemeClr val="accent1">
-                            <a:shade val="50000"/>
-                          </a:schemeClr>
-                        </a:lnRef>
-                        <a:fillRef idx="1">
-                          <a:schemeClr val="accent1"/>
-                        </a:fillRef>
-                        <a:effectRef idx="0">
-                          <a:schemeClr val="accent1"/>
-                        </a:effectRef>
-                        <a:fontRef idx="minor">
-                          <a:schemeClr val="lt1"/>
-                        </a:fontRef>
-                      </wps:style>
-                      <wps:bodyPr rot="0" spcFirstLastPara="0" vertOverflow="overflow" horzOverflow="overflow" vert="horz" wrap="square" lIns="91440" tIns="45720" rIns="91440" bIns="45720" numCol="1" spcCol="0" rtlCol="0" fromWordArt="0" anchor="ctr" anchorCtr="0" forceAA="0" compatLnSpc="1">
-                        <a:prstTxWarp prst="textNoShape">
-                          <a:avLst/>
-                        </a:prstTxWarp>
-                        <a:noAutofit/>
-                      </wps:bodyPr>
-                    </wps:wsp>
-                  </a:graphicData>
-                </a:graphic>
-                <wp14:sizeRelH relativeFrom="margin">
-                  <wp14:pctWidth>0</wp14:pctWidth>
-                </wp14:sizeRelH>
-                <wp14:sizeRelV relativeFrom="margin">
-                  <wp14:pctHeight>0</wp14:pctHeight>
-                </wp14:sizeRelV>
-              </wp:anchor>
-            </w:drawing>
-          </mc:Choice>
-          <mc:Fallback>
-            <w:pict>
-              <v:shapetype w14:anchorId="0FA56C69" id="_x0000_t105" coordsize="21600,21600" o:spt="105" adj="12960,19440,14400" path="wr,0@3@23,0@22@4,0@15,0@1@23@7,0@13@2l@14@2@8@22@12@2at,0@3@23@11@2@17@26@15,0@1@23@17@26@15@22xewr,0@3@23@4,0@17@26nfe">
-                <v:stroke joinstyle="miter"/>
-                <v:formulas>
-                  <v:f eqn="val #0"/>
-                  <v:f eqn="val #1"/>
-                  <v:f eqn="val #2"/>
-                  <v:f eqn="sum #0 width #1"/>
-                  <v:f eqn="prod @3 1 2"/>
-                  <v:f eqn="sum #1 #1 width"/>
-                  <v:f eqn="sum @5 #1 #0"/>
-                  <v:f eqn="prod @6 1 2"/>
-                  <v:f eqn="mid width #0"/>
-                  <v:f eqn="sum height 0 #2"/>
-                  <v:f eqn="ellipse @9 height @4"/>
-                  <v:f eqn="sum @4 @10 0"/>
-                  <v:f eqn="sum @11 #1 width"/>
-                  <v:f eqn="sum @7 @10 0"/>
-                  <v:f eqn="sum @12 width #0"/>
-                  <v:f eqn="sum @5 0 #0"/>
-                  <v:f eqn="prod @15 1 2"/>
-                  <v:f eqn="mid @4 @7"/>
-                  <v:f eqn="sum #0 #1 width"/>
-                  <v:f eqn="prod @18 1 2"/>
-                  <v:f eqn="sum @17 0 @19"/>
-                  <v:f eqn="val width"/>
-                  <v:f eqn="val height"/>
-                  <v:f eqn="prod height 2 1"/>
-                  <v:f eqn="sum @17 0 @4"/>
-                  <v:f eqn="ellipse @24 @4 height"/>
-                  <v:f eqn="sum height 0 @25"/>
-                  <v:f eqn="sum @8 128 0"/>
-                  <v:f eqn="prod @5 1 2"/>
-                  <v:f eqn="sum @5 0 128"/>
-                  <v:f eqn="sum #0 @17 @12"/>
-                  <v:f eqn="ellipse @20 @4 height"/>
-                  <v:f eqn="sum width 0 #0"/>
-                  <v:f eqn="prod @32 1 2"/>
-                  <v:f eqn="prod height height 1"/>
-                  <v:f eqn="prod @9 @9 1"/>
-                  <v:f eqn="sum @34 0 @35"/>
-                  <v:f eqn="sqrt @36"/>
-                  <v:f eqn="sum @37 height 0"/>
-                  <v:f eqn="prod width height @38"/>
-                  <v:f eqn="sum @39 64 0"/>
-                  <v:f eqn="prod #0 1 2"/>
-                  <v:f eqn="ellipse @33 @41 height"/>
-                  <v:f eqn="sum height 0 @42"/>
-                  <v:f eqn="sum @43 64 0"/>
-                  <v:f eqn="prod @4 1 2"/>
-                  <v:f eqn="sum #1 0 @45"/>
-                  <v:f eqn="prod height 4390 32768"/>
-                  <v:f eqn="prod height 28378 32768"/>
-                </v:formulas>
-                <v:path o:extrusionok="f" o:connecttype="custom" o:connectlocs="@17,0;@16,@22;@12,@2;@8,@22;@14,@2" o:connectangles="270,90,90,90,0" textboxrect="@45,@47,@46,@48"/>
-                <v:handles>
-                  <v:h position="#0,bottomRight" xrange="@40,@29"/>
-                  <v:h position="#1,bottomRight" xrange="@27,@21"/>
-                  <v:h position="bottomRight,#2" yrange="@44,@22"/>
-                </v:handles>
-                <o:complex v:ext="view"/>
-              </v:shapetype>
-              <v:shape id="Arrow: Curved Down 3" o:spid="_x0000_s1026" type="#_x0000_t105" style="position:absolute;margin-left:78.3pt;margin-top:20.45pt;width:105.8pt;height:39.55pt;rotation:2055640fd;flip:x;z-index:251660288;visibility:visible;mso-wrap-style:square;mso-width-percent:0;mso-height-percent:0;mso-wrap-distance-left:9pt;mso-wrap-distance-top:0;mso-wrap-distance-right:9pt;mso-wrap-distance-bottom:0;mso-position-horizontal:absolute;mso-position-horizontal-relative:text;mso-position-vertical:absolute;mso-position-vertical-relative:text;mso-width-percent:0;mso-height-percent:0;mso-width-relative:margin;mso-height-relative:margin;v-text-anchor:middle" o:gfxdata="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" adj="17562,20590,16200" fillcolor="#4472c4 [3204]" strokecolor="#1f3763 [1604]" strokeweight="1pt"/>
-            </w:pict>
-          </mc:Fallback>
-        </mc:AlternateContent>
+        <w:pict w14:anchorId="28B5CC60">
+          <v:shapetype id="_x0000_t105" coordsize="21600,21600" o:spt="105" adj="12960,19440,14400" path="wr,0@3@23,0@22@4,0@15,0@1@23@7,0@13@2l@14@2@8@22@12@2at,0@3@23@11@2@17@26@15,0@1@23@17@26@15@22xewr,0@3@23@4,0@17@26nfe">
+            <v:stroke joinstyle="miter"/>
+            <v:formulas>
+              <v:f eqn="val #0"/>
+              <v:f eqn="val #1"/>
+              <v:f eqn="val #2"/>
+              <v:f eqn="sum #0 width #1"/>
+              <v:f eqn="prod @3 1 2"/>
+              <v:f eqn="sum #1 #1 width"/>
+              <v:f eqn="sum @5 #1 #0"/>
+              <v:f eqn="prod @6 1 2"/>
+              <v:f eqn="mid width #0"/>
+              <v:f eqn="sum height 0 #2"/>
+              <v:f eqn="ellipse @9 height @4"/>
+              <v:f eqn="sum @4 @10 0"/>
+              <v:f eqn="sum @11 #1 width"/>
+              <v:f eqn="sum @7 @10 0"/>
+              <v:f eqn="sum @12 width #0"/>
+              <v:f eqn="sum @5 0 #0"/>
+              <v:f eqn="prod @15 1 2"/>
+              <v:f eqn="mid @4 @7"/>
+              <v:f eqn="sum #0 #1 width"/>
+              <v:f eqn="prod @18 1 2"/>
+              <v:f eqn="sum @17 0 @19"/>
+              <v:f eqn="val width"/>
+              <v:f eqn="val height"/>
+              <v:f eqn="prod height 2 1"/>
+              <v:f eqn="sum @17 0 @4"/>
+              <v:f eqn="ellipse @24 @4 height"/>
+              <v:f eqn="sum height 0 @25"/>
+              <v:f eqn="sum @8 128 0"/>
+              <v:f eqn="prod @5 1 2"/>
+              <v:f eqn="sum @5 0 128"/>
+              <v:f eqn="sum #0 @17 @12"/>
+              <v:f eqn="ellipse @20 @4 height"/>
+              <v:f eqn="sum width 0 #0"/>
+              <v:f eqn="prod @32 1 2"/>
+              <v:f eqn="prod height height 1"/>
+              <v:f eqn="prod @9 @9 1"/>
+              <v:f eqn="sum @34 0 @35"/>
+              <v:f eqn="sqrt @36"/>
+              <v:f eqn="sum @37 height 0"/>
+              <v:f eqn="prod width height @38"/>
+              <v:f eqn="sum @39 64 0"/>
+              <v:f eqn="prod #0 1 2"/>
+              <v:f eqn="ellipse @33 @41 height"/>
+              <v:f eqn="sum height 0 @42"/>
+              <v:f eqn="sum @43 64 0"/>
+              <v:f eqn="prod @4 1 2"/>
+              <v:f eqn="sum #1 0 @45"/>
+              <v:f eqn="prod height 4390 32768"/>
+              <v:f eqn="prod height 28378 32768"/>
+            </v:formulas>
+            <v:path o:extrusionok="f" o:connecttype="custom" o:connectlocs="@17,0;@16,@22;@12,@2;@8,@22;@14,@2" o:connectangles="270,90,90,90,0" textboxrect="@45,@47,@46,@48"/>
+            <v:handles>
+              <v:h position="#0,bottomRight" xrange="@40,@29"/>
+              <v:h position="#1,bottomRight" xrange="@27,@21"/>
+              <v:h position="bottomRight,#2" yrange="@44,@22"/>
+            </v:handles>
+            <o:complex v:ext="view"/>
+          </v:shapetype>
+          <v:shape id="Arrow: Curved Down 3" o:spid="_x0000_s1028" type="#_x0000_t105" style="position:absolute;margin-left:78.3pt;margin-top:20.45pt;width:105.8pt;height:39.55pt;rotation:2055640fd;flip:x;z-index:251660288;visibility:visible;mso-width-relative:margin;mso-height-relative:margin;v-text-anchor:middle" o:gfxdata="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" adj="17562,20590,16200" fillcolor="#4472c4 [3204]" strokecolor="#1f3763 [1604]" strokeweight="1pt"/>
+        </w:pict>
       </w:r>
     </w:p>
     <w:p>
@@ -1570,90 +1530,23 @@
         <w:rPr>
           <w:noProof/>
         </w:rPr>
-        <mc:AlternateContent>
-          <mc:Choice Requires="wps">
-            <w:drawing>
-              <wp:anchor distT="0" distB="0" distL="114300" distR="114300" simplePos="0" relativeHeight="251659264" behindDoc="0" locked="0" layoutInCell="1" allowOverlap="1" wp14:anchorId="1B01FB3D" wp14:editId="0015E3EE">
-                <wp:simplePos x="0" y="0"/>
-                <wp:positionH relativeFrom="column">
-                  <wp:posOffset>2124075</wp:posOffset>
-                </wp:positionH>
-                <wp:positionV relativeFrom="paragraph">
-                  <wp:posOffset>229870</wp:posOffset>
-                </wp:positionV>
-                <wp:extent cx="1476375" cy="971550"/>
-                <wp:effectExtent l="0" t="0" r="28575" b="19050"/>
-                <wp:wrapNone/>
-                <wp:docPr id="1" name="Text Box 1"/>
-                <wp:cNvGraphicFramePr/>
-                <a:graphic xmlns:a="http://schemas.openxmlformats.org/drawingml/2006/main">
-                  <a:graphicData uri="http://schemas.microsoft.com/office/word/2010/wordprocessingShape">
-                    <wps:wsp>
-                      <wps:cNvSpPr txBox="1"/>
-                      <wps:spPr>
-                        <a:xfrm>
-                          <a:off x="0" y="0"/>
-                          <a:ext cx="1476375" cy="971550"/>
-                        </a:xfrm>
-                        <a:prstGeom prst="rect">
-                          <a:avLst/>
-                        </a:prstGeom>
-                        <a:solidFill>
-                          <a:srgbClr val="FFFF00"/>
-                        </a:solidFill>
-                        <a:ln w="6350">
-                          <a:solidFill>
-                            <a:srgbClr val="FF0000"/>
-                          </a:solidFill>
-                        </a:ln>
-                      </wps:spPr>
-                      <wps:txbx>
-                        <w:txbxContent>
-                          <w:p>
-                            <w:r>
-                              <w:t>Both part of the query should produce the same no. of column in order to avoid the errors</w:t>
-                            </w:r>
-                          </w:p>
-                        </w:txbxContent>
-                      </wps:txbx>
-                      <wps:bodyPr rot="0" spcFirstLastPara="0" vertOverflow="overflow" horzOverflow="overflow" vert="horz" wrap="square" lIns="91440" tIns="45720" rIns="91440" bIns="45720" numCol="1" spcCol="0" rtlCol="0" fromWordArt="0" anchor="t" anchorCtr="0" forceAA="0" compatLnSpc="1">
-                        <a:prstTxWarp prst="textNoShape">
-                          <a:avLst/>
-                        </a:prstTxWarp>
-                        <a:noAutofit/>
-                      </wps:bodyPr>
-                    </wps:wsp>
-                  </a:graphicData>
-                </a:graphic>
-                <wp14:sizeRelH relativeFrom="margin">
-                  <wp14:pctWidth>0</wp14:pctWidth>
-                </wp14:sizeRelH>
-                <wp14:sizeRelV relativeFrom="margin">
-                  <wp14:pctHeight>0</wp14:pctHeight>
-                </wp14:sizeRelV>
-              </wp:anchor>
-            </w:drawing>
-          </mc:Choice>
-          <mc:Fallback>
-            <w:pict>
-              <v:shapetype w14:anchorId="1B01FB3D" id="_x0000_t202" coordsize="21600,21600" o:spt="202" path="m,l,21600r21600,l21600,xe">
-                <v:stroke joinstyle="miter"/>
-                <v:path gradientshapeok="t" o:connecttype="rect"/>
-              </v:shapetype>
-              <v:shape id="Text Box 1" o:spid="_x0000_s1026" type="#_x0000_t202" style="position:absolute;margin-left:167.25pt;margin-top:18.1pt;width:116.25pt;height:76.5pt;z-index:251659264;visibility:visible;mso-wrap-style:square;mso-width-percent:0;mso-height-percent:0;mso-wrap-distance-left:9pt;mso-wrap-distance-top:0;mso-wrap-distance-right:9pt;mso-wrap-distance-bottom:0;mso-position-horizontal:absolute;mso-position-horizontal-relative:text;mso-position-vertical:absolute;mso-position-vertical-relative:text;mso-width-percent:0;mso-height-percent:0;mso-width-relative:margin;mso-height-relative:margin;v-text-anchor:top" o:gfxdata="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" fillcolor="yellow" strokecolor="red" strokeweight=".5pt">
-                <v:textbox>
-                  <w:txbxContent>
-                    <w:p>
-                      <w:r>
-                        <w:t>Both part of the query should produce the same no. of column in order to avoid the errors</w:t>
-                      </w:r>
-                    </w:p>
-                  </w:txbxContent>
-                </v:textbox>
-              </v:shape>
-            </w:pict>
-          </mc:Fallback>
-        </mc:AlternateContent>
+        <w:pict w14:anchorId="5B5DAABB">
+          <v:shapetype id="_x0000_t202" coordsize="21600,21600" o:spt="202" path="m,l,21600r21600,l21600,xe">
+            <v:stroke joinstyle="miter"/>
+            <v:path gradientshapeok="t" o:connecttype="rect"/>
+          </v:shapetype>
+          <v:shape id="Text Box 1" o:spid="_x0000_s1027" type="#_x0000_t202" style="position:absolute;margin-left:167.25pt;margin-top:18.1pt;width:116.25pt;height:76.5pt;z-index:251659264;visibility:visible;mso-width-relative:margin;mso-height-relative:margin" o:gfxdata="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" fillcolor="yellow" strokecolor="red" strokeweight=".5pt">
+            <v:textbox>
+              <w:txbxContent>
+                <w:p>
+                  <w:r>
+                    <w:t>Both part of the query should produce the same no. of column in order to avoid the errors</w:t>
+                  </w:r>
+                </w:p>
+              </w:txbxContent>
+            </v:textbox>
+          </v:shape>
+        </w:pict>
       </w:r>
     </w:p>
     <w:p>
@@ -1700,72 +1593,9 @@
         <w:rPr>
           <w:noProof/>
         </w:rPr>
-        <mc:AlternateContent>
-          <mc:Choice Requires="wps">
-            <w:drawing>
-              <wp:anchor distT="0" distB="0" distL="114300" distR="114300" simplePos="0" relativeHeight="251661312" behindDoc="0" locked="0" layoutInCell="1" allowOverlap="1" wp14:anchorId="67E22A79" wp14:editId="57DF15E2">
-                <wp:simplePos x="0" y="0"/>
-                <wp:positionH relativeFrom="column">
-                  <wp:posOffset>1308118</wp:posOffset>
-                </wp:positionH>
-                <wp:positionV relativeFrom="paragraph">
-                  <wp:posOffset>115987</wp:posOffset>
-                </wp:positionV>
-                <wp:extent cx="1801607" cy="731520"/>
-                <wp:effectExtent l="382588" t="55562" r="200342" b="0"/>
-                <wp:wrapNone/>
-                <wp:docPr id="4" name="Arrow: Curved Down 4"/>
-                <wp:cNvGraphicFramePr/>
-                <a:graphic xmlns:a="http://schemas.openxmlformats.org/drawingml/2006/main">
-                  <a:graphicData uri="http://schemas.microsoft.com/office/word/2010/wordprocessingShape">
-                    <wps:wsp>
-                      <wps:cNvSpPr/>
-                      <wps:spPr>
-                        <a:xfrm rot="7694305">
-                          <a:off x="0" y="0"/>
-                          <a:ext cx="1801607" cy="731520"/>
-                        </a:xfrm>
-                        <a:prstGeom prst="curvedDownArrow">
-                          <a:avLst/>
-                        </a:prstGeom>
-                      </wps:spPr>
-                      <wps:style>
-                        <a:lnRef idx="2">
-                          <a:schemeClr val="accent1">
-                            <a:shade val="50000"/>
-                          </a:schemeClr>
-                        </a:lnRef>
-                        <a:fillRef idx="1">
-                          <a:schemeClr val="accent1"/>
-                        </a:fillRef>
-                        <a:effectRef idx="0">
-                          <a:schemeClr val="accent1"/>
-                        </a:effectRef>
-                        <a:fontRef idx="minor">
-                          <a:schemeClr val="lt1"/>
-                        </a:fontRef>
-                      </wps:style>
-                      <wps:bodyPr rot="0" spcFirstLastPara="0" vertOverflow="overflow" horzOverflow="overflow" vert="horz" wrap="square" lIns="91440" tIns="45720" rIns="91440" bIns="45720" numCol="1" spcCol="0" rtlCol="0" fromWordArt="0" anchor="ctr" anchorCtr="0" forceAA="0" compatLnSpc="1">
-                        <a:prstTxWarp prst="textNoShape">
-                          <a:avLst/>
-                        </a:prstTxWarp>
-                        <a:noAutofit/>
-                      </wps:bodyPr>
-                    </wps:wsp>
-                  </a:graphicData>
-                </a:graphic>
-                <wp14:sizeRelH relativeFrom="margin">
-                  <wp14:pctWidth>0</wp14:pctWidth>
-                </wp14:sizeRelH>
-              </wp:anchor>
-            </w:drawing>
-          </mc:Choice>
-          <mc:Fallback>
-            <w:pict>
-              <v:shape w14:anchorId="1E0EE38A" id="Arrow: Curved Down 4" o:spid="_x0000_s1026" type="#_x0000_t105" style="position:absolute;margin-left:103pt;margin-top:9.15pt;width:141.85pt;height:57.6pt;rotation:8404233fd;z-index:251661312;visibility:visible;mso-wrap-style:square;mso-width-percent:0;mso-wrap-distance-left:9pt;mso-wrap-distance-top:0;mso-wrap-distance-right:9pt;mso-wrap-distance-bottom:0;mso-position-horizontal:absolute;mso-position-horizontal-relative:text;mso-position-vertical:absolute;mso-position-vertical-relative:text;mso-width-percent:0;mso-width-relative:margin;v-text-anchor:middle" o:gfxdata="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" adj="17215,20504,16200" fillcolor="#4472c4 [3204]" strokecolor="#1f3763 [1604]" strokeweight="1pt"/>
-            </w:pict>
-          </mc:Fallback>
-        </mc:AlternateContent>
+        <w:pict w14:anchorId="7FEAB13F">
+          <v:shape id="Arrow: Curved Down 4" o:spid="_x0000_s1026" type="#_x0000_t105" style="position:absolute;margin-left:103pt;margin-top:9.15pt;width:141.85pt;height:57.6pt;rotation:8404233fd;z-index:251661312;visibility:visible;mso-width-relative:margin;v-text-anchor:middle" o:gfxdata="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" adj="17215,20504,16200" fillcolor="#4472c4 [3204]" strokecolor="#1f3763 [1604]" strokeweight="1pt"/>
+        </w:pict>
       </w:r>
       <w:r>
         <w:t>where order_date&gt;='2019-01-01'</w:t>
@@ -1813,44 +1643,64 @@
       </w:r>
     </w:p>
     <w:p/>
+    <w:p>
+      <w:pPr>
+        <w:rPr>
+          <w:b/>
+          <w:bCs/>
+        </w:rPr>
+      </w:pPr>
+      <w:r>
+        <w:rPr>
+          <w:b/>
+          <w:bCs/>
+        </w:rPr>
+        <w:t>UNION ALL</w:t>
+      </w:r>
+    </w:p>
+    <w:p>
+      <w:r>
+        <w:t>// UNION BY DEFAUL SELECT THE DISTINCT VALUES SO IN ORDER TO GET ALL THE VALUES WE USE UNION ALL</w:t>
+      </w:r>
+    </w:p>
     <w:p/>
-    <w:p>
-      <w:pPr>
-        <w:rPr>
-          <w:b/>
-          <w:bCs/>
-        </w:rPr>
-      </w:pPr>
-    </w:p>
-    <w:p>
-      <w:pPr>
-        <w:rPr>
-          <w:b/>
-          <w:bCs/>
-        </w:rPr>
-      </w:pPr>
-    </w:p>
-    <w:p>
-      <w:pPr>
-        <w:rPr>
-          <w:b/>
-          <w:bCs/>
-        </w:rPr>
-      </w:pPr>
-    </w:p>
-    <w:p>
-      <w:pPr>
-        <w:rPr>
-          <w:b/>
-          <w:bCs/>
-        </w:rPr>
-      </w:pPr>
-      <w:r>
-        <w:rPr>
-          <w:b/>
-          <w:bCs/>
-        </w:rPr>
-        <w:lastRenderedPageBreak/>
+    <w:p/>
+    <w:p>
+      <w:pPr>
+        <w:rPr>
+          <w:b/>
+          <w:bCs/>
+        </w:rPr>
+      </w:pPr>
+    </w:p>
+    <w:p>
+      <w:pPr>
+        <w:rPr>
+          <w:b/>
+          <w:bCs/>
+        </w:rPr>
+      </w:pPr>
+    </w:p>
+    <w:p>
+      <w:pPr>
+        <w:rPr>
+          <w:b/>
+          <w:bCs/>
+        </w:rPr>
+      </w:pPr>
+    </w:p>
+    <w:p>
+      <w:pPr>
+        <w:rPr>
+          <w:b/>
+          <w:bCs/>
+        </w:rPr>
+      </w:pPr>
+      <w:r>
+        <w:rPr>
+          <w:b/>
+          <w:bCs/>
+        </w:rPr>
         <w:t xml:space="preserve">INSERTING IN A </w:t>
       </w:r>
       <w:r>
@@ -2085,6 +1935,7 @@
           <w:b/>
           <w:bCs/>
         </w:rPr>
+        <w:lastRenderedPageBreak/>
         <w:t>//creating copy of a table</w:t>
       </w:r>
     </w:p>
@@ -2328,6 +2179,179 @@
         <w:rPr>
           <w:b/>
           <w:bCs/>
+          <w:i/>
+          <w:iCs/>
+          <w:u w:val="single"/>
+        </w:rPr>
+      </w:pPr>
+    </w:p>
+    <w:p>
+      <w:pPr>
+        <w:rPr>
+          <w:rFonts w:ascii="Verdana" w:hAnsi="Verdana"/>
+          <w:b/>
+          <w:bCs/>
+          <w:i/>
+          <w:iCs/>
+          <w:color w:val="000000"/>
+          <w:sz w:val="23"/>
+          <w:szCs w:val="23"/>
+          <w:u w:val="single"/>
+          <w:shd w:val="clear" w:color="auto" w:fill="FFFFCC"/>
+        </w:rPr>
+      </w:pPr>
+      <w:r>
+        <w:rPr>
+          <w:rFonts w:ascii="Verdana" w:hAnsi="Verdana"/>
+          <w:b/>
+          <w:bCs/>
+          <w:i/>
+          <w:iCs/>
+          <w:color w:val="000000"/>
+          <w:sz w:val="23"/>
+          <w:szCs w:val="23"/>
+          <w:u w:val="single"/>
+          <w:shd w:val="clear" w:color="auto" w:fill="FFFFCC"/>
+        </w:rPr>
+        <w:t> Be careful when updating records in a table! Notice the </w:t>
+      </w:r>
+      <w:r>
+        <w:rPr>
+          <w:rStyle w:val="HTMLCode"/>
+          <w:rFonts w:ascii="Consolas" w:eastAsiaTheme="minorHAnsi" w:hAnsi="Consolas"/>
+          <w:b/>
+          <w:bCs/>
+          <w:i/>
+          <w:iCs/>
+          <w:color w:val="DC143C"/>
+          <w:sz w:val="24"/>
+          <w:szCs w:val="24"/>
+          <w:u w:val="single"/>
+        </w:rPr>
+        <w:t>WHERE</w:t>
+      </w:r>
+      <w:r>
+        <w:rPr>
+          <w:rFonts w:ascii="Verdana" w:hAnsi="Verdana"/>
+          <w:b/>
+          <w:bCs/>
+          <w:i/>
+          <w:iCs/>
+          <w:color w:val="000000"/>
+          <w:sz w:val="23"/>
+          <w:szCs w:val="23"/>
+          <w:u w:val="single"/>
+          <w:shd w:val="clear" w:color="auto" w:fill="FFFFCC"/>
+        </w:rPr>
+        <w:t> clause in the </w:t>
+      </w:r>
+      <w:r>
+        <w:rPr>
+          <w:rStyle w:val="HTMLCode"/>
+          <w:rFonts w:ascii="Consolas" w:eastAsiaTheme="minorHAnsi" w:hAnsi="Consolas"/>
+          <w:b/>
+          <w:bCs/>
+          <w:i/>
+          <w:iCs/>
+          <w:color w:val="DC143C"/>
+          <w:sz w:val="24"/>
+          <w:szCs w:val="24"/>
+          <w:u w:val="single"/>
+        </w:rPr>
+        <w:t>UPDATE</w:t>
+      </w:r>
+      <w:r>
+        <w:rPr>
+          <w:rFonts w:ascii="Verdana" w:hAnsi="Verdana"/>
+          <w:b/>
+          <w:bCs/>
+          <w:i/>
+          <w:iCs/>
+          <w:color w:val="000000"/>
+          <w:sz w:val="23"/>
+          <w:szCs w:val="23"/>
+          <w:u w:val="single"/>
+          <w:shd w:val="clear" w:color="auto" w:fill="FFFFCC"/>
+        </w:rPr>
+        <w:t> statement. The </w:t>
+      </w:r>
+      <w:r>
+        <w:rPr>
+          <w:rStyle w:val="HTMLCode"/>
+          <w:rFonts w:ascii="Consolas" w:eastAsiaTheme="minorHAnsi" w:hAnsi="Consolas"/>
+          <w:b/>
+          <w:bCs/>
+          <w:i/>
+          <w:iCs/>
+          <w:color w:val="DC143C"/>
+          <w:sz w:val="24"/>
+          <w:szCs w:val="24"/>
+          <w:u w:val="single"/>
+        </w:rPr>
+        <w:t>WHERE</w:t>
+      </w:r>
+      <w:r>
+        <w:rPr>
+          <w:rFonts w:ascii="Verdana" w:hAnsi="Verdana"/>
+          <w:b/>
+          <w:bCs/>
+          <w:i/>
+          <w:iCs/>
+          <w:color w:val="000000"/>
+          <w:sz w:val="23"/>
+          <w:szCs w:val="23"/>
+          <w:u w:val="single"/>
+          <w:shd w:val="clear" w:color="auto" w:fill="FFFFCC"/>
+        </w:rPr>
+        <w:t> clause specifies which record(s) that should be updated. If you omit the </w:t>
+      </w:r>
+      <w:r>
+        <w:rPr>
+          <w:rStyle w:val="HTMLCode"/>
+          <w:rFonts w:ascii="Consolas" w:eastAsiaTheme="minorHAnsi" w:hAnsi="Consolas"/>
+          <w:b/>
+          <w:bCs/>
+          <w:i/>
+          <w:iCs/>
+          <w:color w:val="DC143C"/>
+          <w:sz w:val="24"/>
+          <w:szCs w:val="24"/>
+          <w:u w:val="single"/>
+        </w:rPr>
+        <w:t>WHERE</w:t>
+      </w:r>
+      <w:r>
+        <w:rPr>
+          <w:rFonts w:ascii="Verdana" w:hAnsi="Verdana"/>
+          <w:b/>
+          <w:bCs/>
+          <w:i/>
+          <w:iCs/>
+          <w:color w:val="000000"/>
+          <w:sz w:val="23"/>
+          <w:szCs w:val="23"/>
+          <w:u w:val="single"/>
+          <w:shd w:val="clear" w:color="auto" w:fill="FFFFCC"/>
+        </w:rPr>
+        <w:t> clause, all records in the table will be updated!</w:t>
+      </w:r>
+    </w:p>
+    <w:p>
+      <w:pPr>
+        <w:rPr>
+          <w:b/>
+          <w:bCs/>
+          <w:i/>
+          <w:iCs/>
+          <w:u w:val="single"/>
+        </w:rPr>
+      </w:pPr>
+    </w:p>
+    <w:p>
+      <w:pPr>
+        <w:rPr>
+          <w:b/>
+          <w:bCs/>
         </w:rPr>
       </w:pPr>
       <w:r>
@@ -2375,6 +2399,7 @@
     </w:p>
     <w:p>
       <w:r>
+        <w:lastRenderedPageBreak/>
         <w:tab/>
       </w:r>
       <w:r>
@@ -2429,10 +2454,7 @@
         </w:rPr>
       </w:pPr>
       <w:r>
-        <w:t>WHERE CLIENT ID</w:t>
-      </w:r>
-      <w:r>
-        <w:t xml:space="preserve"> </w:t>
+        <w:t xml:space="preserve">WHERE CLIENT ID </w:t>
       </w:r>
       <w:r>
         <w:rPr>
@@ -2479,7 +2501,1421 @@
         <w:t xml:space="preserve"> RESULT)</w:t>
       </w:r>
     </w:p>
+    <w:p>
+      <w:pPr>
+        <w:rPr>
+          <w:b/>
+          <w:bCs/>
+          <w:sz w:val="36"/>
+          <w:szCs w:val="36"/>
+        </w:rPr>
+      </w:pPr>
+    </w:p>
+    <w:p>
+      <w:pPr>
+        <w:rPr>
+          <w:b/>
+          <w:bCs/>
+          <w:sz w:val="36"/>
+          <w:szCs w:val="36"/>
+        </w:rPr>
+      </w:pPr>
+      <w:r>
+        <w:rPr>
+          <w:b/>
+          <w:bCs/>
+          <w:sz w:val="36"/>
+          <w:szCs w:val="36"/>
+        </w:rPr>
+        <w:t xml:space="preserve">DELETE CLAUSE </w:t>
+      </w:r>
+    </w:p>
+    <w:p>
+      <w:r>
+        <w:rPr>
+          <w:b/>
+          <w:bCs/>
+        </w:rPr>
+        <w:t xml:space="preserve">Delete from </w:t>
+      </w:r>
+      <w:r>
+        <w:t>table_name</w:t>
+      </w:r>
+    </w:p>
+    <w:p>
+      <w:r>
+        <w:rPr>
+          <w:b/>
+          <w:bCs/>
+        </w:rPr>
+        <w:t xml:space="preserve">WHERE </w:t>
+      </w:r>
+      <w:r>
+        <w:t xml:space="preserve">SOME_CONDITION </w:t>
+      </w:r>
+    </w:p>
     <w:p/>
+    <w:p>
+      <w:r>
+        <w:t>// OMMITING THE WHERE CLAUSE WILL COST YOU TO LOSE ALL THE TABLE ROWS</w:t>
+      </w:r>
+    </w:p>
+    <w:p/>
+    <w:p>
+      <w:pPr>
+        <w:rPr>
+          <w:b/>
+          <w:bCs/>
+          <w:sz w:val="36"/>
+          <w:szCs w:val="36"/>
+        </w:rPr>
+      </w:pPr>
+      <w:r>
+        <w:rPr>
+          <w:b/>
+          <w:bCs/>
+          <w:sz w:val="36"/>
+          <w:szCs w:val="36"/>
+        </w:rPr>
+        <w:t>IMP SQL FUNCTION</w:t>
+      </w:r>
+    </w:p>
+    <w:p>
+      <w:pPr>
+        <w:rPr>
+          <w:b/>
+          <w:bCs/>
+          <w:sz w:val="36"/>
+          <w:szCs w:val="36"/>
+        </w:rPr>
+      </w:pPr>
+    </w:p>
+    <w:p>
+      <w:pPr>
+        <w:rPr>
+          <w:b/>
+          <w:bCs/>
+          <w:sz w:val="36"/>
+          <w:szCs w:val="36"/>
+        </w:rPr>
+      </w:pPr>
+      <w:r>
+        <w:rPr>
+          <w:b/>
+          <w:bCs/>
+          <w:sz w:val="36"/>
+          <w:szCs w:val="36"/>
+        </w:rPr>
+        <w:t>MIN(</w:t>
+      </w:r>
+      <w:r>
+        <w:rPr>
+          <w:sz w:val="36"/>
+          <w:szCs w:val="36"/>
+        </w:rPr>
+        <w:t>price</w:t>
+      </w:r>
+      <w:r>
+        <w:rPr>
+          <w:b/>
+          <w:bCs/>
+          <w:sz w:val="36"/>
+          <w:szCs w:val="36"/>
+        </w:rPr>
+        <w:t>);</w:t>
+      </w:r>
+    </w:p>
+    <w:p>
+      <w:pPr>
+        <w:rPr>
+          <w:b/>
+          <w:bCs/>
+          <w:sz w:val="36"/>
+          <w:szCs w:val="36"/>
+        </w:rPr>
+      </w:pPr>
+      <w:r>
+        <w:rPr>
+          <w:b/>
+          <w:bCs/>
+          <w:sz w:val="36"/>
+          <w:szCs w:val="36"/>
+        </w:rPr>
+        <w:t>MAX(</w:t>
+      </w:r>
+      <w:r>
+        <w:rPr>
+          <w:sz w:val="36"/>
+          <w:szCs w:val="36"/>
+        </w:rPr>
+        <w:t>price</w:t>
+      </w:r>
+      <w:r>
+        <w:rPr>
+          <w:b/>
+          <w:bCs/>
+          <w:sz w:val="36"/>
+          <w:szCs w:val="36"/>
+        </w:rPr>
+        <w:t>);</w:t>
+      </w:r>
+    </w:p>
+    <w:p>
+      <w:pPr>
+        <w:rPr>
+          <w:b/>
+          <w:bCs/>
+          <w:sz w:val="36"/>
+          <w:szCs w:val="36"/>
+        </w:rPr>
+      </w:pPr>
+      <w:r>
+        <w:rPr>
+          <w:b/>
+          <w:bCs/>
+          <w:sz w:val="36"/>
+          <w:szCs w:val="36"/>
+        </w:rPr>
+        <w:t>COUNT(</w:t>
+      </w:r>
+      <w:r>
+        <w:rPr>
+          <w:sz w:val="36"/>
+          <w:szCs w:val="36"/>
+        </w:rPr>
+        <w:t>Price</w:t>
+      </w:r>
+      <w:r>
+        <w:rPr>
+          <w:b/>
+          <w:bCs/>
+          <w:sz w:val="36"/>
+          <w:szCs w:val="36"/>
+        </w:rPr>
+        <w:t>);</w:t>
+      </w:r>
+    </w:p>
+    <w:p>
+      <w:pPr>
+        <w:rPr>
+          <w:b/>
+          <w:bCs/>
+          <w:sz w:val="36"/>
+          <w:szCs w:val="36"/>
+        </w:rPr>
+      </w:pPr>
+      <w:r>
+        <w:rPr>
+          <w:b/>
+          <w:bCs/>
+          <w:sz w:val="36"/>
+          <w:szCs w:val="36"/>
+        </w:rPr>
+        <w:t>Avg(</w:t>
+      </w:r>
+      <w:r>
+        <w:rPr>
+          <w:sz w:val="36"/>
+          <w:szCs w:val="36"/>
+        </w:rPr>
+        <w:t>Price</w:t>
+      </w:r>
+      <w:r>
+        <w:rPr>
+          <w:b/>
+          <w:bCs/>
+          <w:sz w:val="36"/>
+          <w:szCs w:val="36"/>
+        </w:rPr>
+        <w:t>);</w:t>
+      </w:r>
+    </w:p>
+    <w:p>
+      <w:pPr>
+        <w:rPr>
+          <w:b/>
+          <w:bCs/>
+          <w:sz w:val="36"/>
+          <w:szCs w:val="36"/>
+        </w:rPr>
+      </w:pPr>
+      <w:r>
+        <w:rPr>
+          <w:b/>
+          <w:bCs/>
+          <w:sz w:val="36"/>
+          <w:szCs w:val="36"/>
+        </w:rPr>
+        <w:t>SUM(</w:t>
+      </w:r>
+      <w:r>
+        <w:rPr>
+          <w:sz w:val="36"/>
+          <w:szCs w:val="36"/>
+        </w:rPr>
+        <w:t>price</w:t>
+      </w:r>
+      <w:r>
+        <w:rPr>
+          <w:b/>
+          <w:bCs/>
+          <w:sz w:val="36"/>
+          <w:szCs w:val="36"/>
+        </w:rPr>
+        <w:t>);</w:t>
+      </w:r>
+    </w:p>
+    <w:p>
+      <w:pPr>
+        <w:rPr>
+          <w:b/>
+          <w:bCs/>
+          <w:sz w:val="36"/>
+          <w:szCs w:val="36"/>
+        </w:rPr>
+      </w:pPr>
+    </w:p>
+    <w:p>
+      <w:pPr>
+        <w:rPr>
+          <w:b/>
+          <w:bCs/>
+          <w:sz w:val="36"/>
+          <w:szCs w:val="36"/>
+        </w:rPr>
+      </w:pPr>
+      <w:r>
+        <w:rPr>
+          <w:b/>
+          <w:bCs/>
+          <w:sz w:val="36"/>
+          <w:szCs w:val="36"/>
+        </w:rPr>
+        <w:lastRenderedPageBreak/>
+        <w:t xml:space="preserve">GROUP BY </w:t>
+      </w:r>
+      <w:r>
+        <w:rPr>
+          <w:sz w:val="36"/>
+          <w:szCs w:val="36"/>
+        </w:rPr>
+        <w:t xml:space="preserve"> </w:t>
+      </w:r>
+      <w:r>
+        <w:rPr>
+          <w:b/>
+          <w:bCs/>
+          <w:sz w:val="36"/>
+          <w:szCs w:val="36"/>
+        </w:rPr>
+        <w:t>clause</w:t>
+      </w:r>
+    </w:p>
+    <w:p>
+      <w:pPr>
+        <w:rPr>
+          <w:b/>
+          <w:bCs/>
+          <w:sz w:val="24"/>
+          <w:szCs w:val="24"/>
+        </w:rPr>
+      </w:pPr>
+      <w:r>
+        <w:rPr>
+          <w:b/>
+          <w:bCs/>
+          <w:sz w:val="24"/>
+          <w:szCs w:val="24"/>
+        </w:rPr>
+        <w:t>Select count(</w:t>
+      </w:r>
+      <w:r>
+        <w:rPr>
+          <w:sz w:val="24"/>
+          <w:szCs w:val="24"/>
+        </w:rPr>
+        <w:t>cid</w:t>
+      </w:r>
+      <w:r>
+        <w:rPr>
+          <w:b/>
+          <w:bCs/>
+          <w:sz w:val="24"/>
+          <w:szCs w:val="24"/>
+        </w:rPr>
+        <w:t>),</w:t>
+      </w:r>
+      <w:r>
+        <w:rPr>
+          <w:sz w:val="24"/>
+          <w:szCs w:val="24"/>
+        </w:rPr>
+        <w:t>country</w:t>
+      </w:r>
+    </w:p>
+    <w:p>
+      <w:pPr>
+        <w:rPr>
+          <w:sz w:val="24"/>
+          <w:szCs w:val="24"/>
+        </w:rPr>
+      </w:pPr>
+      <w:r>
+        <w:rPr>
+          <w:b/>
+          <w:bCs/>
+          <w:sz w:val="24"/>
+          <w:szCs w:val="24"/>
+        </w:rPr>
+        <w:t xml:space="preserve">From </w:t>
+      </w:r>
+      <w:r>
+        <w:rPr>
+          <w:sz w:val="24"/>
+          <w:szCs w:val="24"/>
+        </w:rPr>
+        <w:t>table_name</w:t>
+      </w:r>
+    </w:p>
+    <w:p>
+      <w:pPr>
+        <w:rPr>
+          <w:sz w:val="24"/>
+          <w:szCs w:val="24"/>
+        </w:rPr>
+      </w:pPr>
+      <w:r>
+        <w:rPr>
+          <w:b/>
+          <w:bCs/>
+          <w:sz w:val="24"/>
+          <w:szCs w:val="24"/>
+        </w:rPr>
+        <w:t xml:space="preserve">GROUP BY </w:t>
+      </w:r>
+      <w:r>
+        <w:rPr>
+          <w:sz w:val="24"/>
+          <w:szCs w:val="24"/>
+        </w:rPr>
+        <w:t>country;</w:t>
+      </w:r>
+    </w:p>
+    <w:p>
+      <w:pPr>
+        <w:rPr>
+          <w:sz w:val="24"/>
+          <w:szCs w:val="24"/>
+        </w:rPr>
+      </w:pPr>
+      <w:r>
+        <w:rPr>
+          <w:sz w:val="24"/>
+          <w:szCs w:val="24"/>
+        </w:rPr>
+        <w:t>// for all unique value of the country column it will give the result to respective value or we can say for  all unique vlaue of country it will start grouping the items</w:t>
+      </w:r>
+    </w:p>
+    <w:p>
+      <w:pPr>
+        <w:rPr>
+          <w:sz w:val="36"/>
+          <w:szCs w:val="36"/>
+        </w:rPr>
+      </w:pPr>
+    </w:p>
+    <w:p>
+      <w:pPr>
+        <w:rPr>
+          <w:b/>
+          <w:bCs/>
+          <w:sz w:val="36"/>
+          <w:szCs w:val="36"/>
+        </w:rPr>
+      </w:pPr>
+      <w:r>
+        <w:rPr>
+          <w:b/>
+          <w:bCs/>
+          <w:sz w:val="36"/>
+          <w:szCs w:val="36"/>
+        </w:rPr>
+        <w:t>HAVING clause</w:t>
+      </w:r>
+    </w:p>
+    <w:p>
+      <w:pPr>
+        <w:rPr>
+          <w:sz w:val="24"/>
+          <w:szCs w:val="24"/>
+        </w:rPr>
+      </w:pPr>
+      <w:r>
+        <w:rPr>
+          <w:b/>
+          <w:bCs/>
+          <w:sz w:val="24"/>
+          <w:szCs w:val="24"/>
+        </w:rPr>
+        <w:t xml:space="preserve">// </w:t>
+      </w:r>
+      <w:r>
+        <w:rPr>
+          <w:sz w:val="24"/>
+          <w:szCs w:val="24"/>
+        </w:rPr>
+        <w:t xml:space="preserve"> THIS clause is used when we want to give the condition to the query using aggregate function </w:t>
+      </w:r>
+    </w:p>
+    <w:p>
+      <w:pPr>
+        <w:rPr>
+          <w:sz w:val="24"/>
+          <w:szCs w:val="24"/>
+        </w:rPr>
+      </w:pPr>
+      <w:r>
+        <w:rPr>
+          <w:sz w:val="24"/>
+          <w:szCs w:val="24"/>
+        </w:rPr>
+        <w:t xml:space="preserve">Select * </w:t>
+      </w:r>
+    </w:p>
+    <w:p>
+      <w:pPr>
+        <w:rPr>
+          <w:sz w:val="24"/>
+          <w:szCs w:val="24"/>
+        </w:rPr>
+      </w:pPr>
+      <w:r>
+        <w:rPr>
+          <w:sz w:val="24"/>
+          <w:szCs w:val="24"/>
+        </w:rPr>
+        <w:t>From customer</w:t>
+      </w:r>
+    </w:p>
+    <w:p>
+      <w:pPr>
+        <w:rPr>
+          <w:sz w:val="24"/>
+          <w:szCs w:val="24"/>
+        </w:rPr>
+      </w:pPr>
+      <w:r>
+        <w:rPr>
+          <w:sz w:val="24"/>
+          <w:szCs w:val="24"/>
+        </w:rPr>
+        <w:t>Having count(customer)&gt;34;</w:t>
+      </w:r>
+    </w:p>
+    <w:p>
+      <w:pPr>
+        <w:rPr>
+          <w:sz w:val="24"/>
+          <w:szCs w:val="24"/>
+        </w:rPr>
+      </w:pPr>
+    </w:p>
+    <w:p>
+      <w:pPr>
+        <w:rPr>
+          <w:sz w:val="24"/>
+          <w:szCs w:val="24"/>
+        </w:rPr>
+      </w:pPr>
+    </w:p>
+    <w:p>
+      <w:pPr>
+        <w:rPr>
+          <w:b/>
+          <w:bCs/>
+          <w:sz w:val="36"/>
+          <w:szCs w:val="36"/>
+        </w:rPr>
+      </w:pPr>
+      <w:r>
+        <w:rPr>
+          <w:b/>
+          <w:bCs/>
+          <w:sz w:val="36"/>
+          <w:szCs w:val="36"/>
+        </w:rPr>
+        <w:t>ANY ALL CLAUSE</w:t>
+      </w:r>
+    </w:p>
+    <w:p>
+      <w:pPr>
+        <w:rPr>
+          <w:sz w:val="24"/>
+          <w:szCs w:val="24"/>
+        </w:rPr>
+      </w:pPr>
+      <w:r>
+        <w:rPr>
+          <w:sz w:val="24"/>
+          <w:szCs w:val="24"/>
+        </w:rPr>
+        <w:t>SELECT *</w:t>
+      </w:r>
+    </w:p>
+    <w:p>
+      <w:pPr>
+        <w:rPr>
+          <w:sz w:val="24"/>
+          <w:szCs w:val="24"/>
+        </w:rPr>
+      </w:pPr>
+      <w:r>
+        <w:rPr>
+          <w:sz w:val="24"/>
+          <w:szCs w:val="24"/>
+        </w:rPr>
+        <w:t>FROM TABLE_NAME</w:t>
+      </w:r>
+    </w:p>
+    <w:p>
+      <w:pPr>
+        <w:rPr>
+          <w:sz w:val="24"/>
+          <w:szCs w:val="24"/>
+        </w:rPr>
+      </w:pPr>
+      <w:r>
+        <w:rPr>
+          <w:sz w:val="24"/>
+          <w:szCs w:val="24"/>
+        </w:rPr>
+        <w:t>WHERE C_ID=ANY</w:t>
+      </w:r>
+    </w:p>
+    <w:p>
+      <w:pPr>
+        <w:rPr>
+          <w:sz w:val="24"/>
+          <w:szCs w:val="24"/>
+        </w:rPr>
+      </w:pPr>
+      <w:r>
+        <w:rPr>
+          <w:sz w:val="24"/>
+          <w:szCs w:val="24"/>
+        </w:rPr>
+        <w:t>(SELECT CUSTOMER_NAME</w:t>
+      </w:r>
+    </w:p>
+    <w:p>
+      <w:pPr>
+        <w:rPr>
+          <w:sz w:val="24"/>
+          <w:szCs w:val="24"/>
+        </w:rPr>
+      </w:pPr>
+      <w:r>
+        <w:rPr>
+          <w:sz w:val="24"/>
+          <w:szCs w:val="24"/>
+        </w:rPr>
+        <w:t xml:space="preserve">FROM CUSTOMERS </w:t>
+      </w:r>
+    </w:p>
+    <w:p>
+      <w:pPr>
+        <w:rPr>
+          <w:sz w:val="24"/>
+          <w:szCs w:val="24"/>
+        </w:rPr>
+      </w:pPr>
+      <w:r>
+        <w:rPr>
+          <w:sz w:val="24"/>
+          <w:szCs w:val="24"/>
+        </w:rPr>
+        <w:t>WHERE AGE&lt;20)</w:t>
+      </w:r>
+    </w:p>
+    <w:p>
+      <w:pPr>
+        <w:rPr>
+          <w:sz w:val="24"/>
+          <w:szCs w:val="24"/>
+        </w:rPr>
+      </w:pPr>
+    </w:p>
+    <w:p>
+      <w:pPr>
+        <w:rPr>
+          <w:sz w:val="24"/>
+          <w:szCs w:val="24"/>
+        </w:rPr>
+      </w:pPr>
+    </w:p>
+    <w:p>
+      <w:pPr>
+        <w:rPr>
+          <w:b/>
+          <w:bCs/>
+          <w:sz w:val="36"/>
+          <w:szCs w:val="36"/>
+        </w:rPr>
+      </w:pPr>
+    </w:p>
+    <w:p>
+      <w:pPr>
+        <w:rPr>
+          <w:b/>
+          <w:bCs/>
+          <w:sz w:val="36"/>
+          <w:szCs w:val="36"/>
+        </w:rPr>
+      </w:pPr>
+    </w:p>
+    <w:p>
+      <w:pPr>
+        <w:rPr>
+          <w:b/>
+          <w:bCs/>
+          <w:sz w:val="36"/>
+          <w:szCs w:val="36"/>
+        </w:rPr>
+      </w:pPr>
+      <w:r>
+        <w:rPr>
+          <w:b/>
+          <w:bCs/>
+          <w:sz w:val="36"/>
+          <w:szCs w:val="36"/>
+        </w:rPr>
+        <w:lastRenderedPageBreak/>
+        <w:t>INTO</w:t>
+      </w:r>
+      <w:r>
+        <w:rPr>
+          <w:b/>
+          <w:bCs/>
+          <w:sz w:val="36"/>
+          <w:szCs w:val="36"/>
+        </w:rPr>
+        <w:t xml:space="preserve"> CLAUSE</w:t>
+      </w:r>
+    </w:p>
+    <w:p>
+      <w:pPr>
+        <w:rPr>
+          <w:b/>
+          <w:bCs/>
+          <w:i/>
+          <w:iCs/>
+          <w:sz w:val="24"/>
+          <w:szCs w:val="24"/>
+        </w:rPr>
+      </w:pPr>
+      <w:r>
+        <w:rPr>
+          <w:b/>
+          <w:bCs/>
+          <w:i/>
+          <w:iCs/>
+          <w:sz w:val="24"/>
+          <w:szCs w:val="24"/>
+        </w:rPr>
+        <w:t>// USED TO CREATE THE COPY OF A PERTICULAR TABLE BY ANOTHER TABLE NAME AND AT</w:t>
+      </w:r>
+      <w:r>
+        <w:rPr>
+          <w:sz w:val="24"/>
+          <w:szCs w:val="24"/>
+        </w:rPr>
+        <w:t xml:space="preserve"> </w:t>
+      </w:r>
+      <w:r>
+        <w:rPr>
+          <w:b/>
+          <w:bCs/>
+          <w:i/>
+          <w:iCs/>
+          <w:sz w:val="24"/>
+          <w:szCs w:val="24"/>
+        </w:rPr>
+        <w:t>ANOTHER DATABASE LOCATION</w:t>
+      </w:r>
+    </w:p>
+    <w:p>
+      <w:pPr>
+        <w:rPr>
+          <w:sz w:val="24"/>
+          <w:szCs w:val="24"/>
+        </w:rPr>
+      </w:pPr>
+      <w:r>
+        <w:rPr>
+          <w:sz w:val="24"/>
+          <w:szCs w:val="24"/>
+        </w:rPr>
+        <w:t>SELECT * INTO NEW_TABLE_NAME IN “EXTERNAL_DATABASE_NAME”</w:t>
+      </w:r>
+    </w:p>
+    <w:p>
+      <w:pPr>
+        <w:rPr>
+          <w:sz w:val="24"/>
+          <w:szCs w:val="24"/>
+        </w:rPr>
+      </w:pPr>
+      <w:r>
+        <w:rPr>
+          <w:sz w:val="24"/>
+          <w:szCs w:val="24"/>
+        </w:rPr>
+        <w:t>FROM OLD_TABLE_NAME</w:t>
+      </w:r>
+    </w:p>
+    <w:p>
+      <w:pPr>
+        <w:rPr>
+          <w:sz w:val="24"/>
+          <w:szCs w:val="24"/>
+        </w:rPr>
+      </w:pPr>
+    </w:p>
+    <w:p>
+      <w:pPr>
+        <w:rPr>
+          <w:sz w:val="24"/>
+          <w:szCs w:val="24"/>
+          <w:u w:val="single"/>
+        </w:rPr>
+      </w:pPr>
+      <w:r>
+        <w:rPr>
+          <w:i/>
+          <w:iCs/>
+          <w:sz w:val="24"/>
+          <w:szCs w:val="24"/>
+          <w:u w:val="single"/>
+        </w:rPr>
+        <w:t>OR AT SAME DATABASE WE USE</w:t>
+      </w:r>
+    </w:p>
+    <w:p>
+      <w:pPr>
+        <w:rPr>
+          <w:sz w:val="24"/>
+          <w:szCs w:val="24"/>
+        </w:rPr>
+      </w:pPr>
+      <w:r>
+        <w:rPr>
+          <w:sz w:val="24"/>
+          <w:szCs w:val="24"/>
+        </w:rPr>
+        <w:t xml:space="preserve"> </w:t>
+      </w:r>
+    </w:p>
+    <w:p>
+      <w:pPr>
+        <w:rPr>
+          <w:sz w:val="24"/>
+          <w:szCs w:val="24"/>
+        </w:rPr>
+      </w:pPr>
+      <w:r>
+        <w:rPr>
+          <w:sz w:val="24"/>
+          <w:szCs w:val="24"/>
+        </w:rPr>
+        <w:t>SELECT * INTO NEW_TABLE_NAME</w:t>
+      </w:r>
+    </w:p>
+    <w:p>
+      <w:pPr>
+        <w:rPr>
+          <w:sz w:val="24"/>
+          <w:szCs w:val="24"/>
+        </w:rPr>
+      </w:pPr>
+      <w:r>
+        <w:rPr>
+          <w:sz w:val="24"/>
+          <w:szCs w:val="24"/>
+        </w:rPr>
+        <w:t>FROM OLD_TABLE_NAME</w:t>
+      </w:r>
+    </w:p>
+    <w:p>
+      <w:pPr>
+        <w:rPr>
+          <w:sz w:val="24"/>
+          <w:szCs w:val="24"/>
+        </w:rPr>
+      </w:pPr>
+    </w:p>
+    <w:p>
+      <w:pPr>
+        <w:rPr>
+          <w:i/>
+          <w:iCs/>
+          <w:sz w:val="24"/>
+          <w:szCs w:val="24"/>
+          <w:u w:val="single"/>
+        </w:rPr>
+      </w:pPr>
+      <w:r>
+        <w:rPr>
+          <w:i/>
+          <w:iCs/>
+          <w:sz w:val="24"/>
+          <w:szCs w:val="24"/>
+          <w:u w:val="single"/>
+        </w:rPr>
+        <w:t>OR FOR PARTICULAR COLUMN</w:t>
+      </w:r>
+    </w:p>
+    <w:p>
+      <w:pPr>
+        <w:rPr>
+          <w:sz w:val="24"/>
+          <w:szCs w:val="24"/>
+        </w:rPr>
+      </w:pPr>
+    </w:p>
+    <w:p>
+      <w:pPr>
+        <w:rPr>
+          <w:sz w:val="24"/>
+          <w:szCs w:val="24"/>
+        </w:rPr>
+      </w:pPr>
+      <w:r>
+        <w:rPr>
+          <w:sz w:val="24"/>
+          <w:szCs w:val="24"/>
+        </w:rPr>
+        <w:t>SELECT COL1,COL2,COL3</w:t>
+      </w:r>
+    </w:p>
+    <w:p>
+      <w:pPr>
+        <w:rPr>
+          <w:sz w:val="24"/>
+          <w:szCs w:val="24"/>
+        </w:rPr>
+      </w:pPr>
+      <w:r>
+        <w:rPr>
+          <w:sz w:val="24"/>
+          <w:szCs w:val="24"/>
+        </w:rPr>
+        <w:t>INTO NEW_TABLE_NAME</w:t>
+      </w:r>
+    </w:p>
+    <w:p>
+      <w:pPr>
+        <w:rPr>
+          <w:sz w:val="24"/>
+          <w:szCs w:val="24"/>
+        </w:rPr>
+      </w:pPr>
+      <w:r>
+        <w:rPr>
+          <w:sz w:val="24"/>
+          <w:szCs w:val="24"/>
+        </w:rPr>
+        <w:t>FROM OLD_TABLE_NAME</w:t>
+      </w:r>
+    </w:p>
+    <w:p>
+      <w:pPr>
+        <w:rPr>
+          <w:i/>
+          <w:iCs/>
+          <w:sz w:val="24"/>
+          <w:szCs w:val="24"/>
+          <w:u w:val="single"/>
+        </w:rPr>
+      </w:pPr>
+    </w:p>
+    <w:p>
+      <w:pPr>
+        <w:rPr>
+          <w:i/>
+          <w:iCs/>
+          <w:sz w:val="24"/>
+          <w:szCs w:val="24"/>
+          <w:u w:val="single"/>
+        </w:rPr>
+      </w:pPr>
+      <w:r>
+        <w:rPr>
+          <w:i/>
+          <w:iCs/>
+          <w:sz w:val="24"/>
+          <w:szCs w:val="24"/>
+          <w:u w:val="single"/>
+        </w:rPr>
+        <w:t>INSERTING DATA FROM TABLE ONE TO TABLE TWO</w:t>
+      </w:r>
+    </w:p>
+    <w:p>
+      <w:pPr>
+        <w:rPr>
+          <w:sz w:val="24"/>
+          <w:szCs w:val="24"/>
+        </w:rPr>
+      </w:pPr>
+      <w:r>
+        <w:rPr>
+          <w:sz w:val="24"/>
+          <w:szCs w:val="24"/>
+        </w:rPr>
+        <w:t>INSERT INTO TABLE2  -----also we can write----</w:t>
+      </w:r>
+      <w:r>
+        <w:rPr>
+          <w:sz w:val="24"/>
+          <w:szCs w:val="24"/>
+        </w:rPr>
+        <w:t>insert into table2 (col 1,col2, col 3)</w:t>
+      </w:r>
+    </w:p>
+    <w:p>
+      <w:pPr>
+        <w:rPr>
+          <w:sz w:val="24"/>
+          <w:szCs w:val="24"/>
+        </w:rPr>
+      </w:pPr>
+      <w:r>
+        <w:rPr>
+          <w:sz w:val="24"/>
+          <w:szCs w:val="24"/>
+        </w:rPr>
+        <w:t>SELECT *</w:t>
+      </w:r>
+      <w:r>
+        <w:rPr>
+          <w:sz w:val="24"/>
+          <w:szCs w:val="24"/>
+        </w:rPr>
+        <w:tab/>
+      </w:r>
+      <w:r>
+        <w:rPr>
+          <w:sz w:val="24"/>
+          <w:szCs w:val="24"/>
+        </w:rPr>
+        <w:tab/>
+      </w:r>
+      <w:r>
+        <w:rPr>
+          <w:sz w:val="24"/>
+          <w:szCs w:val="24"/>
+        </w:rPr>
+        <w:tab/>
+      </w:r>
+      <w:r>
+        <w:rPr>
+          <w:sz w:val="24"/>
+          <w:szCs w:val="24"/>
+        </w:rPr>
+        <w:tab/>
+      </w:r>
+      <w:r>
+        <w:rPr>
+          <w:sz w:val="24"/>
+          <w:szCs w:val="24"/>
+        </w:rPr>
+        <w:tab/>
+        <w:t xml:space="preserve">   select col1,col2,col3</w:t>
+      </w:r>
+    </w:p>
+    <w:p>
+      <w:pPr>
+        <w:rPr>
+          <w:sz w:val="24"/>
+          <w:szCs w:val="24"/>
+        </w:rPr>
+      </w:pPr>
+      <w:r>
+        <w:rPr>
+          <w:sz w:val="24"/>
+          <w:szCs w:val="24"/>
+        </w:rPr>
+        <w:t xml:space="preserve">FROM TABLE1 </w:t>
+      </w:r>
+    </w:p>
+    <w:p>
+      <w:pPr>
+        <w:rPr>
+          <w:sz w:val="24"/>
+          <w:szCs w:val="24"/>
+        </w:rPr>
+      </w:pPr>
+      <w:r>
+        <w:rPr>
+          <w:sz w:val="24"/>
+          <w:szCs w:val="24"/>
+        </w:rPr>
+        <w:t>WHERE CONDITION</w:t>
+      </w:r>
+    </w:p>
+    <w:p>
+      <w:pPr>
+        <w:rPr>
+          <w:sz w:val="24"/>
+          <w:szCs w:val="24"/>
+        </w:rPr>
+      </w:pPr>
+    </w:p>
+    <w:p>
+      <w:pPr>
+        <w:rPr>
+          <w:sz w:val="24"/>
+          <w:szCs w:val="24"/>
+        </w:rPr>
+      </w:pPr>
+    </w:p>
+    <w:p>
+      <w:pPr>
+        <w:rPr>
+          <w:sz w:val="24"/>
+          <w:szCs w:val="24"/>
+        </w:rPr>
+      </w:pPr>
+    </w:p>
+    <w:p>
+      <w:pPr>
+        <w:rPr>
+          <w:sz w:val="24"/>
+          <w:szCs w:val="24"/>
+        </w:rPr>
+      </w:pPr>
+    </w:p>
+    <w:p>
+      <w:pPr>
+        <w:rPr>
+          <w:sz w:val="24"/>
+          <w:szCs w:val="24"/>
+        </w:rPr>
+      </w:pPr>
+    </w:p>
+    <w:p>
+      <w:pPr>
+        <w:rPr>
+          <w:sz w:val="24"/>
+          <w:szCs w:val="24"/>
+        </w:rPr>
+      </w:pPr>
+    </w:p>
+    <w:p>
+      <w:pPr>
+        <w:jc w:val="center"/>
+        <w:rPr>
+          <w:b/>
+          <w:bCs/>
+          <w:sz w:val="44"/>
+          <w:szCs w:val="44"/>
+        </w:rPr>
+      </w:pPr>
+      <w:r>
+        <w:rPr>
+          <w:b/>
+          <w:bCs/>
+          <w:sz w:val="44"/>
+          <w:szCs w:val="44"/>
+        </w:rPr>
+        <w:t>SQL DATABASE</w:t>
+      </w:r>
+    </w:p>
+    <w:p>
+      <w:pPr>
+        <w:tabs>
+          <w:tab w:val="left" w:pos="2520"/>
+        </w:tabs>
+        <w:rPr>
+          <w:sz w:val="44"/>
+          <w:szCs w:val="44"/>
+        </w:rPr>
+      </w:pPr>
+    </w:p>
+    <w:p>
+      <w:pPr>
+        <w:tabs>
+          <w:tab w:val="left" w:pos="2520"/>
+        </w:tabs>
+        <w:rPr>
+          <w:b/>
+          <w:bCs/>
+          <w:i/>
+          <w:iCs/>
+          <w:sz w:val="24"/>
+          <w:szCs w:val="24"/>
+        </w:rPr>
+      </w:pPr>
+      <w:r>
+        <w:rPr>
+          <w:b/>
+          <w:bCs/>
+          <w:i/>
+          <w:iCs/>
+          <w:sz w:val="24"/>
+          <w:szCs w:val="24"/>
+        </w:rPr>
+        <w:t>CREATING A DATABASE</w:t>
+      </w:r>
+    </w:p>
+    <w:p>
+      <w:pPr>
+        <w:tabs>
+          <w:tab w:val="left" w:pos="2520"/>
+        </w:tabs>
+        <w:rPr>
+          <w:sz w:val="24"/>
+          <w:szCs w:val="24"/>
+        </w:rPr>
+      </w:pPr>
+    </w:p>
+    <w:p>
+      <w:pPr>
+        <w:tabs>
+          <w:tab w:val="left" w:pos="2520"/>
+        </w:tabs>
+        <w:rPr>
+          <w:sz w:val="24"/>
+          <w:szCs w:val="24"/>
+        </w:rPr>
+      </w:pPr>
+      <w:r>
+        <w:rPr>
+          <w:b/>
+          <w:bCs/>
+          <w:sz w:val="24"/>
+          <w:szCs w:val="24"/>
+        </w:rPr>
+        <w:t>CREATE DATABASE</w:t>
+      </w:r>
+      <w:r>
+        <w:rPr>
+          <w:sz w:val="24"/>
+          <w:szCs w:val="24"/>
+        </w:rPr>
+        <w:t xml:space="preserve"> DATABASE_NAME;</w:t>
+      </w:r>
+    </w:p>
+    <w:p>
+      <w:pPr>
+        <w:tabs>
+          <w:tab w:val="left" w:pos="2520"/>
+        </w:tabs>
+        <w:rPr>
+          <w:sz w:val="24"/>
+          <w:szCs w:val="24"/>
+        </w:rPr>
+      </w:pPr>
+    </w:p>
+    <w:p>
+      <w:pPr>
+        <w:tabs>
+          <w:tab w:val="left" w:pos="2520"/>
+        </w:tabs>
+        <w:rPr>
+          <w:sz w:val="24"/>
+          <w:szCs w:val="24"/>
+        </w:rPr>
+      </w:pPr>
+    </w:p>
+    <w:p>
+      <w:pPr>
+        <w:tabs>
+          <w:tab w:val="left" w:pos="2520"/>
+        </w:tabs>
+        <w:rPr>
+          <w:b/>
+          <w:bCs/>
+          <w:i/>
+          <w:iCs/>
+          <w:sz w:val="24"/>
+          <w:szCs w:val="24"/>
+        </w:rPr>
+      </w:pPr>
+      <w:r>
+        <w:rPr>
+          <w:b/>
+          <w:bCs/>
+          <w:i/>
+          <w:iCs/>
+          <w:sz w:val="24"/>
+          <w:szCs w:val="24"/>
+        </w:rPr>
+        <w:t>DROPPING A DATABASE</w:t>
+      </w:r>
+    </w:p>
+    <w:p>
+      <w:pPr>
+        <w:tabs>
+          <w:tab w:val="left" w:pos="2520"/>
+        </w:tabs>
+        <w:rPr>
+          <w:sz w:val="24"/>
+          <w:szCs w:val="24"/>
+        </w:rPr>
+      </w:pPr>
+    </w:p>
+    <w:p>
+      <w:pPr>
+        <w:tabs>
+          <w:tab w:val="left" w:pos="2520"/>
+        </w:tabs>
+        <w:rPr>
+          <w:sz w:val="24"/>
+          <w:szCs w:val="24"/>
+        </w:rPr>
+      </w:pPr>
+      <w:r>
+        <w:rPr>
+          <w:sz w:val="24"/>
+          <w:szCs w:val="24"/>
+        </w:rPr>
+        <w:t>DROP DATABASE DATABASENAME;</w:t>
+      </w:r>
+    </w:p>
+    <w:p>
+      <w:pPr>
+        <w:tabs>
+          <w:tab w:val="left" w:pos="2520"/>
+        </w:tabs>
+        <w:rPr>
+          <w:sz w:val="24"/>
+          <w:szCs w:val="24"/>
+        </w:rPr>
+      </w:pPr>
+    </w:p>
+    <w:p>
+      <w:pPr>
+        <w:tabs>
+          <w:tab w:val="left" w:pos="2520"/>
+        </w:tabs>
+        <w:rPr>
+          <w:b/>
+          <w:bCs/>
+          <w:i/>
+          <w:iCs/>
+          <w:sz w:val="24"/>
+          <w:szCs w:val="24"/>
+        </w:rPr>
+      </w:pPr>
+      <w:r>
+        <w:rPr>
+          <w:b/>
+          <w:bCs/>
+          <w:i/>
+          <w:iCs/>
+          <w:sz w:val="24"/>
+          <w:szCs w:val="24"/>
+        </w:rPr>
+        <w:t>BACKUP DATABASE</w:t>
+      </w:r>
+    </w:p>
+    <w:p>
+      <w:pPr>
+        <w:tabs>
+          <w:tab w:val="left" w:pos="2520"/>
+        </w:tabs>
+        <w:rPr>
+          <w:sz w:val="24"/>
+          <w:szCs w:val="24"/>
+        </w:rPr>
+      </w:pPr>
+      <w:r>
+        <w:rPr>
+          <w:b/>
+          <w:bCs/>
+          <w:sz w:val="24"/>
+          <w:szCs w:val="24"/>
+        </w:rPr>
+        <w:t>BACKUP</w:t>
+      </w:r>
+      <w:r>
+        <w:rPr>
+          <w:sz w:val="24"/>
+          <w:szCs w:val="24"/>
+        </w:rPr>
+        <w:t xml:space="preserve"> </w:t>
+      </w:r>
+      <w:r>
+        <w:rPr>
+          <w:b/>
+          <w:bCs/>
+          <w:sz w:val="24"/>
+          <w:szCs w:val="24"/>
+        </w:rPr>
+        <w:t>DATABASE</w:t>
+      </w:r>
+      <w:r>
+        <w:rPr>
+          <w:sz w:val="24"/>
+          <w:szCs w:val="24"/>
+        </w:rPr>
+        <w:t xml:space="preserve"> DBNAME</w:t>
+      </w:r>
+    </w:p>
+    <w:p>
+      <w:pPr>
+        <w:tabs>
+          <w:tab w:val="left" w:pos="2520"/>
+        </w:tabs>
+        <w:rPr>
+          <w:sz w:val="24"/>
+          <w:szCs w:val="24"/>
+        </w:rPr>
+      </w:pPr>
+      <w:r>
+        <w:rPr>
+          <w:sz w:val="24"/>
+          <w:szCs w:val="24"/>
+        </w:rPr>
+        <w:t>TO DISK=”FILE PATH”</w:t>
+      </w:r>
+    </w:p>
+    <w:p>
+      <w:pPr>
+        <w:tabs>
+          <w:tab w:val="left" w:pos="2520"/>
+        </w:tabs>
+        <w:rPr>
+          <w:sz w:val="24"/>
+          <w:szCs w:val="24"/>
+        </w:rPr>
+      </w:pPr>
+      <w:r>
+        <w:rPr>
+          <w:sz w:val="24"/>
+          <w:szCs w:val="24"/>
+        </w:rPr>
+        <w:t>Or</w:t>
+      </w:r>
+    </w:p>
+    <w:p>
+      <w:pPr>
+        <w:tabs>
+          <w:tab w:val="left" w:pos="2520"/>
+        </w:tabs>
+        <w:rPr>
+          <w:sz w:val="24"/>
+          <w:szCs w:val="24"/>
+        </w:rPr>
+      </w:pPr>
+      <w:r>
+        <w:rPr>
+          <w:sz w:val="24"/>
+          <w:szCs w:val="24"/>
+        </w:rPr>
+        <w:t>WITH DIFFERENTIAL</w:t>
+      </w:r>
+    </w:p>
     <w:sectPr>
       <w:pgSz w:w="12240" w:h="15840"/>
       <w:pgMar w:top="1440" w:right="1440" w:bottom="1440" w:left="1440" w:header="720" w:footer="720" w:gutter="0"/>
@@ -2917,6 +4353,19 @@
     <w:semiHidden/>
     <w:unhideWhenUsed/>
   </w:style>
+  <w:style w:type="character" w:styleId="HTMLCode">
+    <w:name w:val="HTML Code"/>
+    <w:basedOn w:val="DefaultParagraphFont"/>
+    <w:uiPriority w:val="99"/>
+    <w:semiHidden/>
+    <w:unhideWhenUsed/>
+    <w:rsid w:val="002A5EA3"/>
+    <w:rPr>
+      <w:rFonts w:ascii="Courier New" w:eastAsia="Times New Roman" w:hAnsi="Courier New" w:cs="Courier New"/>
+      <w:sz w:val="20"/>
+      <w:szCs w:val="20"/>
+    </w:rPr>
+  </w:style>
 </w:styles>
 </file>
 

</xml_diff>